<commit_message>
Attemps with NDC and openFDA
</commit_message>
<xml_diff>
--- a/Links.docx
+++ b/Links.docx
@@ -7,9 +7,22 @@
         <w:t>Helpful links???</w:t>
       </w:r>
     </w:p>
-    <w:p/>
-    <w:p/>
-    <w:p>
+    <w:p>
+      <w:r>
+        <w:t>https://uts.nlm.nih.gov/uts/</w:t>
+      </w:r>
+    </w:p>
+    <w:p>
+      <w:r>
+        <w:t>https://open.fda.gov/apis/drug/ndc/</w:t>
+      </w:r>
+    </w:p>
+    <w:p>
+      <w:pPr>
+        <w:rPr>
+          <w:rStyle w:val="Hyperlink"/>
+        </w:rPr>
+      </w:pPr>
       <w:hyperlink r:id="rId4" w:history="1">
         <w:r>
           <w:rPr>
@@ -20,6 +33,11 @@
       </w:hyperlink>
     </w:p>
     <w:p>
+      <w:r>
+        <w:t>https://open.fda.gov/apis/drug/ndc/searchable-fields/</w:t>
+      </w:r>
+    </w:p>
+    <w:p>
       <w:hyperlink r:id="rId5" w:history="1">
         <w:r>
           <w:rPr>
@@ -35,6 +53,11 @@
       </w:r>
     </w:p>
     <w:p>
+      <w:pPr>
+        <w:rPr>
+          <w:rStyle w:val="Hyperlink"/>
+        </w:rPr>
+      </w:pPr>
       <w:hyperlink r:id="rId6" w:history="1">
         <w:r>
           <w:rPr>
@@ -43,6 +66,18 @@
           <w:t>https://lhncbc.nlm.nih.gov/RxNav/APIs/api-Interaction.findDrugInteractions.html</w:t>
         </w:r>
       </w:hyperlink>
+    </w:p>
+    <w:p>
+      <w:pPr>
+        <w:rPr>
+          <w:rStyle w:val="Hyperlink"/>
+        </w:rPr>
+      </w:pPr>
+    </w:p>
+    <w:p>
+      <w:r>
+        <w:t>https://uts.nlm.nih.gov/uts/profile</w:t>
+      </w:r>
     </w:p>
     <w:p/>
     <w:sectPr>

</xml_diff>